<commit_message>
Models and classes new project
</commit_message>
<xml_diff>
--- a/Web dev gym requirments.docx
+++ b/Web dev gym requirments.docx
@@ -97,31 +97,7 @@
           <w:szCs w:val="24"/>
           <w:rtl/>
         </w:rPr>
-        <w:t>מודלים (</w:t>
-      </w:r>
-      <w:proofErr w:type="spellStart"/>
-      <w:r>
-        <w:rPr>
-          <w:rFonts w:hint="cs"/>
-          <w:b/>
-          <w:bCs/>
-          <w:sz w:val="24"/>
-          <w:szCs w:val="24"/>
-          <w:rtl/>
-        </w:rPr>
-        <w:t>קלאסים</w:t>
-      </w:r>
-      <w:proofErr w:type="spellEnd"/>
-      <w:r>
-        <w:rPr>
-          <w:rFonts w:hint="cs"/>
-          <w:b/>
-          <w:bCs/>
-          <w:sz w:val="24"/>
-          <w:szCs w:val="24"/>
-          <w:rtl/>
-        </w:rPr>
-        <w:t>)</w:t>
+        <w:t>מודלים (קלאסים)</w:t>
       </w:r>
       <w:r>
         <w:rPr>
@@ -954,27 +930,7 @@
           <w:szCs w:val="24"/>
           <w:rtl/>
         </w:rPr>
-        <w:t xml:space="preserve"> </w:t>
-      </w:r>
-      <w:proofErr w:type="spellStart"/>
-      <w:r>
-        <w:rPr>
-          <w:rFonts w:hint="cs"/>
-          <w:sz w:val="24"/>
-          <w:szCs w:val="24"/>
-          <w:rtl/>
-        </w:rPr>
-        <w:t>בולאן</w:t>
-      </w:r>
-      <w:proofErr w:type="spellEnd"/>
-      <w:r>
-        <w:rPr>
-          <w:rFonts w:hint="cs"/>
-          <w:sz w:val="24"/>
-          <w:szCs w:val="24"/>
-          <w:rtl/>
-        </w:rPr>
-        <w:t xml:space="preserve"> </w:t>
+        <w:t xml:space="preserve"> בולאן </w:t>
       </w:r>
       <w:r>
         <w:rPr>
@@ -1267,19 +1223,82 @@
           <w:rtl/>
         </w:rPr>
       </w:pPr>
-      <w:proofErr w:type="spellStart"/>
-      <w:r>
-        <w:rPr>
-          <w:rFonts w:hint="cs"/>
-          <w:b/>
-          <w:bCs/>
-          <w:sz w:val="24"/>
-          <w:szCs w:val="24"/>
-          <w:rtl/>
-        </w:rPr>
-        <w:t>פייסבוק</w:t>
-      </w:r>
-      <w:proofErr w:type="spellEnd"/>
+      <w:r>
+        <w:rPr>
+          <w:rFonts w:hint="cs"/>
+          <w:b/>
+          <w:bCs/>
+          <w:sz w:val="24"/>
+          <w:szCs w:val="24"/>
+          <w:rtl/>
+        </w:rPr>
+        <w:t>פייסבוק טוויטר</w:t>
+      </w:r>
+    </w:p>
+    <w:p>
+      <w:pPr>
+        <w:pStyle w:val="ListParagraph"/>
+        <w:numPr>
+          <w:ilvl w:val="0"/>
+          <w:numId w:val="2"/>
+        </w:numPr>
+        <w:rPr>
+          <w:b/>
+          <w:bCs/>
+          <w:sz w:val="24"/>
+          <w:szCs w:val="24"/>
+        </w:rPr>
+      </w:pPr>
+      <w:r>
+        <w:rPr>
+          <w:rFonts w:hint="cs"/>
+          <w:sz w:val="24"/>
+          <w:szCs w:val="24"/>
+          <w:rtl/>
+        </w:rPr>
+        <w:t>אפשר למשוך פוסטים של משפיענים בתחום</w:t>
+      </w:r>
+    </w:p>
+    <w:p>
+      <w:pPr>
+        <w:pStyle w:val="ListParagraph"/>
+        <w:numPr>
+          <w:ilvl w:val="0"/>
+          <w:numId w:val="2"/>
+        </w:numPr>
+        <w:rPr>
+          <w:b/>
+          <w:bCs/>
+          <w:sz w:val="24"/>
+          <w:szCs w:val="24"/>
+          <w:rtl/>
+        </w:rPr>
+      </w:pPr>
+      <w:r>
+        <w:rPr>
+          <w:rFonts w:hint="cs"/>
+          <w:sz w:val="24"/>
+          <w:szCs w:val="24"/>
+          <w:rtl/>
+        </w:rPr>
+        <w:t xml:space="preserve">אפשר לעשות </w:t>
+      </w:r>
+      <w:r>
+        <w:rPr>
+          <w:sz w:val="24"/>
+          <w:szCs w:val="24"/>
+        </w:rPr>
+        <w:t>share</w:t>
+      </w:r>
+      <w:r>
+        <w:rPr>
+          <w:rFonts w:hint="cs"/>
+          <w:sz w:val="24"/>
+          <w:szCs w:val="24"/>
+          <w:rtl/>
+        </w:rPr>
+        <w:t xml:space="preserve"> במעמד ההרשמה\ יצירת אימון </w:t>
+      </w:r>
       <w:r>
         <w:rPr>
           <w:rFonts w:hint="cs"/>
@@ -1291,19 +1310,28 @@
         </w:rPr>
         <w:t xml:space="preserve"> </w:t>
       </w:r>
-      <w:proofErr w:type="spellStart"/>
-      <w:r>
-        <w:rPr>
-          <w:rFonts w:hint="cs"/>
-          <w:b/>
-          <w:bCs/>
-          <w:sz w:val="24"/>
-          <w:szCs w:val="24"/>
-          <w:rtl/>
-        </w:rPr>
-        <w:t>טוויטר</w:t>
-      </w:r>
-      <w:proofErr w:type="spellEnd"/>
+    </w:p>
+    <w:p>
+      <w:pPr>
+        <w:rPr>
+          <w:b/>
+          <w:bCs/>
+          <w:sz w:val="24"/>
+          <w:szCs w:val="24"/>
+          <w:rtl/>
+        </w:rPr>
+      </w:pPr>
+      <w:r>
+        <w:rPr>
+          <w:rFonts w:hint="cs"/>
+          <w:b/>
+          <w:bCs/>
+          <w:sz w:val="24"/>
+          <w:szCs w:val="24"/>
+          <w:rtl/>
+        </w:rPr>
+        <w:t xml:space="preserve">גרפים </w:t>
+      </w:r>
     </w:p>
     <w:p>
       <w:pPr>
@@ -1313,40 +1341,18 @@
           <w:numId w:val="2"/>
         </w:numPr>
         <w:rPr>
-          <w:b/>
-          <w:bCs/>
-          <w:sz w:val="24"/>
-          <w:szCs w:val="24"/>
-        </w:rPr>
-      </w:pPr>
-      <w:r>
-        <w:rPr>
-          <w:rFonts w:hint="cs"/>
-          <w:sz w:val="24"/>
-          <w:szCs w:val="24"/>
-          <w:rtl/>
-        </w:rPr>
-        <w:t xml:space="preserve">אפשר למשוך פוסטים של </w:t>
-      </w:r>
-      <w:proofErr w:type="spellStart"/>
-      <w:r>
-        <w:rPr>
-          <w:rFonts w:hint="cs"/>
-          <w:sz w:val="24"/>
-          <w:szCs w:val="24"/>
-          <w:rtl/>
-        </w:rPr>
-        <w:t>משפיענים</w:t>
-      </w:r>
-      <w:proofErr w:type="spellEnd"/>
-      <w:r>
-        <w:rPr>
-          <w:rFonts w:hint="cs"/>
-          <w:sz w:val="24"/>
-          <w:szCs w:val="24"/>
-          <w:rtl/>
-        </w:rPr>
-        <w:t xml:space="preserve"> בתחום</w:t>
+          <w:sz w:val="24"/>
+          <w:szCs w:val="24"/>
+        </w:rPr>
+      </w:pPr>
+      <w:r>
+        <w:rPr>
+          <w:rFonts w:hint="cs"/>
+          <w:sz w:val="24"/>
+          <w:szCs w:val="24"/>
+          <w:rtl/>
+        </w:rPr>
+        <w:t xml:space="preserve">משך אימון מול שריפת קלוריות </w:t>
       </w:r>
     </w:p>
     <w:p>
@@ -1357,70 +1363,104 @@
           <w:numId w:val="2"/>
         </w:numPr>
         <w:rPr>
-          <w:b/>
-          <w:bCs/>
-          <w:sz w:val="24"/>
-          <w:szCs w:val="24"/>
-          <w:rtl/>
-        </w:rPr>
-      </w:pPr>
-      <w:r>
-        <w:rPr>
-          <w:rFonts w:hint="cs"/>
-          <w:sz w:val="24"/>
-          <w:szCs w:val="24"/>
-          <w:rtl/>
-        </w:rPr>
-        <w:t xml:space="preserve">אפשר לעשות </w:t>
-      </w:r>
-      <w:r>
-        <w:rPr>
-          <w:sz w:val="24"/>
-          <w:szCs w:val="24"/>
-        </w:rPr>
-        <w:t>share</w:t>
-      </w:r>
-      <w:r>
-        <w:rPr>
-          <w:rFonts w:hint="cs"/>
-          <w:sz w:val="24"/>
-          <w:szCs w:val="24"/>
-          <w:rtl/>
-        </w:rPr>
-        <w:t xml:space="preserve"> במעמד ההרשמה\ יצירת אימון </w:t>
-      </w:r>
-      <w:r>
-        <w:rPr>
-          <w:rFonts w:hint="cs"/>
-          <w:b/>
-          <w:bCs/>
+          <w:sz w:val="24"/>
+          <w:szCs w:val="24"/>
+        </w:rPr>
+      </w:pPr>
+      <w:r>
+        <w:rPr>
+          <w:rFonts w:hint="cs"/>
+          <w:sz w:val="24"/>
+          <w:szCs w:val="24"/>
+          <w:rtl/>
+        </w:rPr>
+        <w:t xml:space="preserve">שיעור שהכי </w:t>
+      </w:r>
+      <w:r>
+        <w:rPr>
+          <w:rFonts w:hint="cs"/>
+          <w:sz w:val="24"/>
+          <w:szCs w:val="24"/>
+          <w:rtl/>
+        </w:rPr>
+        <w:t xml:space="preserve">הרבה </w:t>
+      </w:r>
+      <w:r>
+        <w:rPr>
+          <w:rFonts w:hint="cs"/>
+          <w:sz w:val="24"/>
+          <w:szCs w:val="24"/>
+          <w:rtl/>
+        </w:rPr>
+        <w:t xml:space="preserve">נרשמים אליו </w:t>
+      </w:r>
+    </w:p>
+    <w:p>
+      <w:pPr>
+        <w:pStyle w:val="ListParagraph"/>
+        <w:numPr>
+          <w:ilvl w:val="0"/>
+          <w:numId w:val="2"/>
+        </w:numPr>
+        <w:rPr>
+          <w:sz w:val="24"/>
+          <w:szCs w:val="24"/>
+          <w:rtl/>
+        </w:rPr>
+      </w:pPr>
+      <w:r>
+        <w:rPr>
+          <w:rFonts w:hint="cs"/>
+          <w:sz w:val="24"/>
+          <w:szCs w:val="24"/>
+          <w:rtl/>
+        </w:rPr>
+        <w:t>סניפים שהכי מלאים</w:t>
+      </w:r>
+      <w:r>
+        <w:rPr>
+          <w:rFonts w:hint="cs"/>
           <w:sz w:val="24"/>
           <w:szCs w:val="24"/>
           <w:rtl/>
         </w:rPr>
         <w:t xml:space="preserve"> </w:t>
       </w:r>
-    </w:p>
-    <w:p>
-      <w:pPr>
-        <w:rPr>
-          <w:b/>
-          <w:bCs/>
-          <w:sz w:val="24"/>
-          <w:szCs w:val="24"/>
-          <w:rtl/>
-        </w:rPr>
-      </w:pPr>
-      <w:r>
-        <w:rPr>
-          <w:rFonts w:hint="cs"/>
-          <w:b/>
-          <w:bCs/>
-          <w:sz w:val="24"/>
-          <w:szCs w:val="24"/>
-          <w:rtl/>
-        </w:rPr>
-        <w:t xml:space="preserve">גרפים </w:t>
+      <w:r>
+        <w:rPr>
+          <w:sz w:val="24"/>
+          <w:szCs w:val="24"/>
+          <w:rtl/>
+        </w:rPr>
+        <w:t>–</w:t>
+      </w:r>
+      <w:r>
+        <w:rPr>
+          <w:rFonts w:hint="cs"/>
+          <w:sz w:val="24"/>
+          <w:szCs w:val="24"/>
+          <w:rtl/>
+        </w:rPr>
+        <w:t xml:space="preserve"> לפי כמות אימונים שסגרו אצלם</w:t>
+      </w:r>
+    </w:p>
+    <w:p>
+      <w:pPr>
+        <w:rPr>
+          <w:b/>
+          <w:bCs/>
+          <w:sz w:val="24"/>
+          <w:szCs w:val="24"/>
+        </w:rPr>
+      </w:pPr>
+      <w:r>
+        <w:rPr>
+          <w:b/>
+          <w:bCs/>
+          <w:sz w:val="24"/>
+          <w:szCs w:val="24"/>
+        </w:rPr>
+        <w:t>Group by</w:t>
       </w:r>
     </w:p>
     <w:p>
@@ -1431,18 +1471,20 @@
           <w:numId w:val="2"/>
         </w:numPr>
         <w:rPr>
-          <w:sz w:val="24"/>
-          <w:szCs w:val="24"/>
-        </w:rPr>
-      </w:pPr>
-      <w:r>
-        <w:rPr>
-          <w:rFonts w:hint="cs"/>
-          <w:sz w:val="24"/>
-          <w:szCs w:val="24"/>
-          <w:rtl/>
-        </w:rPr>
-        <w:t xml:space="preserve">משך אימון מול שריפת קלוריות </w:t>
+          <w:b/>
+          <w:bCs/>
+          <w:sz w:val="24"/>
+          <w:szCs w:val="24"/>
+        </w:rPr>
+      </w:pPr>
+      <w:r>
+        <w:rPr>
+          <w:rFonts w:hint="cs"/>
+          <w:sz w:val="24"/>
+          <w:szCs w:val="24"/>
+          <w:rtl/>
+        </w:rPr>
+        <w:t>לפי אזור גוף שמאמנים</w:t>
       </w:r>
     </w:p>
     <w:p>
@@ -1453,36 +1495,20 @@
           <w:numId w:val="2"/>
         </w:numPr>
         <w:rPr>
-          <w:sz w:val="24"/>
-          <w:szCs w:val="24"/>
-        </w:rPr>
-      </w:pPr>
-      <w:r>
-        <w:rPr>
-          <w:rFonts w:hint="cs"/>
-          <w:sz w:val="24"/>
-          <w:szCs w:val="24"/>
-          <w:rtl/>
-        </w:rPr>
-        <w:t xml:space="preserve">שיעור שהכי </w:t>
-      </w:r>
-      <w:r>
-        <w:rPr>
-          <w:rFonts w:hint="cs"/>
-          <w:sz w:val="24"/>
-          <w:szCs w:val="24"/>
-          <w:rtl/>
-        </w:rPr>
-        <w:t xml:space="preserve">הרבה </w:t>
-      </w:r>
-      <w:r>
-        <w:rPr>
-          <w:rFonts w:hint="cs"/>
-          <w:sz w:val="24"/>
-          <w:szCs w:val="24"/>
-          <w:rtl/>
-        </w:rPr>
-        <w:t xml:space="preserve">נרשמים אליו </w:t>
+          <w:b/>
+          <w:bCs/>
+          <w:sz w:val="24"/>
+          <w:szCs w:val="24"/>
+        </w:rPr>
+      </w:pPr>
+      <w:r>
+        <w:rPr>
+          <w:rFonts w:hint="cs"/>
+          <w:sz w:val="24"/>
+          <w:szCs w:val="24"/>
+          <w:rtl/>
+        </w:rPr>
+        <w:t>לפי סוג אימון (אירובי\ כוח\ אומנות לחימה\ משולב)</w:t>
       </w:r>
     </w:p>
     <w:p>
@@ -1493,19 +1519,83 @@
           <w:numId w:val="2"/>
         </w:numPr>
         <w:rPr>
-          <w:sz w:val="24"/>
-          <w:szCs w:val="24"/>
-          <w:rtl/>
-        </w:rPr>
-      </w:pPr>
-      <w:r>
-        <w:rPr>
-          <w:rFonts w:hint="cs"/>
-          <w:sz w:val="24"/>
-          <w:szCs w:val="24"/>
-          <w:rtl/>
-        </w:rPr>
-        <w:t>סניפים שהכי מלאים</w:t>
+          <w:b/>
+          <w:bCs/>
+          <w:sz w:val="24"/>
+          <w:szCs w:val="24"/>
+          <w:rtl/>
+        </w:rPr>
+      </w:pPr>
+      <w:r>
+        <w:rPr>
+          <w:rFonts w:hint="cs"/>
+          <w:sz w:val="24"/>
+          <w:szCs w:val="24"/>
+          <w:rtl/>
+        </w:rPr>
+        <w:t xml:space="preserve">מאמן </w:t>
+      </w:r>
+    </w:p>
+    <w:p>
+      <w:pPr>
+        <w:rPr>
+          <w:b/>
+          <w:bCs/>
+          <w:sz w:val="24"/>
+          <w:szCs w:val="24"/>
+          <w:rtl/>
+        </w:rPr>
+      </w:pPr>
+      <w:r>
+        <w:rPr>
+          <w:rFonts w:hint="cs"/>
+          <w:b/>
+          <w:bCs/>
+          <w:sz w:val="24"/>
+          <w:szCs w:val="24"/>
+          <w:rtl/>
+        </w:rPr>
+        <w:t>דברים שאפשר להוסיף ולעשות מעבר:</w:t>
+      </w:r>
+    </w:p>
+    <w:p>
+      <w:pPr>
+        <w:pStyle w:val="ListParagraph"/>
+        <w:numPr>
+          <w:ilvl w:val="0"/>
+          <w:numId w:val="2"/>
+        </w:numPr>
+        <w:rPr>
+          <w:sz w:val="24"/>
+          <w:szCs w:val="24"/>
+        </w:rPr>
+      </w:pPr>
+      <w:r>
+        <w:rPr>
+          <w:rFonts w:hint="cs"/>
+          <w:sz w:val="24"/>
+          <w:szCs w:val="24"/>
+          <w:rtl/>
+        </w:rPr>
+        <w:t xml:space="preserve">תיאום אימון\ אימון ניסיון\ </w:t>
+      </w:r>
+      <w:r>
+        <w:rPr>
+          <w:rFonts w:hint="cs"/>
+          <w:sz w:val="24"/>
+          <w:szCs w:val="24"/>
+          <w:rtl/>
+        </w:rPr>
+        <w:t>אוריינטצי</w:t>
+      </w:r>
+      <w:r>
+        <w:rPr>
+          <w:rFonts w:hint="eastAsia"/>
+          <w:sz w:val="24"/>
+          <w:szCs w:val="24"/>
+          <w:rtl/>
+        </w:rPr>
+        <w:t>ה</w:t>
       </w:r>
       <w:r>
         <w:rPr>
@@ -1516,6 +1606,91 @@
         </w:rPr>
         <w:t xml:space="preserve"> </w:t>
       </w:r>
+    </w:p>
+    <w:p>
+      <w:pPr>
+        <w:pStyle w:val="ListParagraph"/>
+        <w:numPr>
+          <w:ilvl w:val="0"/>
+          <w:numId w:val="2"/>
+        </w:numPr>
+        <w:rPr>
+          <w:sz w:val="24"/>
+          <w:szCs w:val="24"/>
+        </w:rPr>
+      </w:pPr>
+      <w:r>
+        <w:rPr>
+          <w:rFonts w:hint="cs"/>
+          <w:sz w:val="24"/>
+          <w:szCs w:val="24"/>
+          <w:rtl/>
+        </w:rPr>
+        <w:t xml:space="preserve">לוז אימונים ללקוח </w:t>
+      </w:r>
+    </w:p>
+    <w:p>
+      <w:pPr>
+        <w:pStyle w:val="ListParagraph"/>
+        <w:numPr>
+          <w:ilvl w:val="0"/>
+          <w:numId w:val="2"/>
+        </w:numPr>
+        <w:rPr>
+          <w:sz w:val="24"/>
+          <w:szCs w:val="24"/>
+        </w:rPr>
+      </w:pPr>
+      <w:r>
+        <w:rPr>
+          <w:rFonts w:hint="cs"/>
+          <w:sz w:val="24"/>
+          <w:szCs w:val="24"/>
+          <w:rtl/>
+        </w:rPr>
+        <w:t>זיהוי מיקום של משתמש בעת ביקור בעמוד "סניפים" והצעת הסניף הקרוב ביותר אל המשתמש</w:t>
+      </w:r>
+    </w:p>
+    <w:p>
+      <w:pPr>
+        <w:rPr>
+          <w:b/>
+          <w:bCs/>
+          <w:sz w:val="24"/>
+          <w:szCs w:val="24"/>
+        </w:rPr>
+      </w:pPr>
+      <w:r>
+        <w:rPr>
+          <w:b/>
+          <w:bCs/>
+          <w:sz w:val="24"/>
+          <w:szCs w:val="24"/>
+        </w:rPr>
+        <w:t>Join</w:t>
+      </w:r>
+    </w:p>
+    <w:p>
+      <w:pPr>
+        <w:pStyle w:val="ListParagraph"/>
+        <w:numPr>
+          <w:ilvl w:val="0"/>
+          <w:numId w:val="2"/>
+        </w:numPr>
+        <w:rPr>
+          <w:sz w:val="24"/>
+          <w:szCs w:val="24"/>
+        </w:rPr>
+      </w:pPr>
+      <w:r>
+        <w:rPr>
+          <w:rFonts w:hint="cs"/>
+          <w:sz w:val="24"/>
+          <w:szCs w:val="24"/>
+          <w:rtl/>
+        </w:rPr>
+        <w:t xml:space="preserve">טבלת אימון\מאמן </w:t>
+      </w:r>
       <w:r>
         <w:rPr>
           <w:sz w:val="24"/>
@@ -1531,26 +1706,98 @@
           <w:szCs w:val="24"/>
           <w:rtl/>
         </w:rPr>
-        <w:t xml:space="preserve"> לפי כמות אימונים שסגרו אצלם</w:t>
-      </w:r>
-    </w:p>
-    <w:p>
-      <w:pPr>
-        <w:rPr>
-          <w:b/>
-          <w:bCs/>
-          <w:sz w:val="24"/>
-          <w:szCs w:val="24"/>
-        </w:rPr>
-      </w:pPr>
-      <w:r>
-        <w:rPr>
-          <w:b/>
-          <w:bCs/>
-          <w:sz w:val="24"/>
-          <w:szCs w:val="24"/>
-        </w:rPr>
-        <w:t>Group by</w:t>
+        <w:t xml:space="preserve"> טבלת אימון\ קלוריות </w:t>
+      </w:r>
+      <w:r>
+        <w:rPr>
+          <w:sz w:val="24"/>
+          <w:szCs w:val="24"/>
+          <w:rtl/>
+        </w:rPr>
+        <w:t>–</w:t>
+      </w:r>
+      <w:r>
+        <w:rPr>
+          <w:rFonts w:hint="cs"/>
+          <w:sz w:val="24"/>
+          <w:szCs w:val="24"/>
+          <w:rtl/>
+        </w:rPr>
+        <w:t xml:space="preserve"> טבלת אימון\ מש</w:t>
+      </w:r>
+      <w:r>
+        <w:rPr>
+          <w:rFonts w:hint="cs"/>
+          <w:sz w:val="24"/>
+          <w:szCs w:val="24"/>
+          <w:rtl/>
+        </w:rPr>
+        <w:t xml:space="preserve">ך </w:t>
+      </w:r>
+      <w:r>
+        <w:rPr>
+          <w:sz w:val="24"/>
+          <w:szCs w:val="24"/>
+          <w:rtl/>
+        </w:rPr>
+        <w:t>–</w:t>
+      </w:r>
+      <w:r>
+        <w:rPr>
+          <w:rFonts w:hint="cs"/>
+          <w:sz w:val="24"/>
+          <w:szCs w:val="24"/>
+          <w:rtl/>
+        </w:rPr>
+        <w:t xml:space="preserve"> טבלת אימון\ שעה </w:t>
+      </w:r>
+      <w:r>
+        <w:rPr>
+          <w:sz w:val="24"/>
+          <w:szCs w:val="24"/>
+          <w:rtl/>
+        </w:rPr>
+        <w:t>–</w:t>
+      </w:r>
+      <w:r>
+        <w:rPr>
+          <w:rFonts w:hint="cs"/>
+          <w:sz w:val="24"/>
+          <w:szCs w:val="24"/>
+          <w:rtl/>
+        </w:rPr>
+        <w:t xml:space="preserve"> טבלת אימון\ סניף</w:t>
+      </w:r>
+    </w:p>
+    <w:p>
+      <w:pPr>
+        <w:rPr>
+          <w:sz w:val="24"/>
+          <w:szCs w:val="24"/>
+          <w:rtl/>
+        </w:rPr>
+      </w:pPr>
+    </w:p>
+    <w:p>
+      <w:pPr>
+        <w:rPr>
+          <w:b/>
+          <w:bCs/>
+          <w:sz w:val="24"/>
+          <w:szCs w:val="24"/>
+          <w:rtl/>
+        </w:rPr>
+      </w:pPr>
+      <w:r>
+        <w:rPr>
+          <w:rFonts w:hint="cs"/>
+          <w:b/>
+          <w:bCs/>
+          <w:sz w:val="24"/>
+          <w:szCs w:val="24"/>
+          <w:rtl/>
+        </w:rPr>
+        <w:t>פרמטרים של פילטר:</w:t>
       </w:r>
     </w:p>
     <w:p>
@@ -1561,353 +1808,18 @@
           <w:numId w:val="2"/>
         </w:numPr>
         <w:rPr>
-          <w:b/>
-          <w:bCs/>
-          <w:sz w:val="24"/>
-          <w:szCs w:val="24"/>
-        </w:rPr>
-      </w:pPr>
-      <w:r>
-        <w:rPr>
-          <w:rFonts w:hint="cs"/>
-          <w:sz w:val="24"/>
-          <w:szCs w:val="24"/>
-          <w:rtl/>
-        </w:rPr>
-        <w:t>לפי אזור גוף שמאמנים</w:t>
-      </w:r>
-    </w:p>
-    <w:p>
-      <w:pPr>
-        <w:pStyle w:val="ListParagraph"/>
-        <w:numPr>
-          <w:ilvl w:val="0"/>
-          <w:numId w:val="2"/>
-        </w:numPr>
-        <w:rPr>
-          <w:b/>
-          <w:bCs/>
-          <w:sz w:val="24"/>
-          <w:szCs w:val="24"/>
-        </w:rPr>
-      </w:pPr>
-      <w:r>
-        <w:rPr>
-          <w:rFonts w:hint="cs"/>
-          <w:sz w:val="24"/>
-          <w:szCs w:val="24"/>
-          <w:rtl/>
-        </w:rPr>
-        <w:t>לפי סוג אימון (אירובי\ כוח\ אומנות לחימה\ משולב)</w:t>
-      </w:r>
-    </w:p>
-    <w:p>
-      <w:pPr>
-        <w:pStyle w:val="ListParagraph"/>
-        <w:numPr>
-          <w:ilvl w:val="0"/>
-          <w:numId w:val="2"/>
-        </w:numPr>
-        <w:rPr>
-          <w:b/>
-          <w:bCs/>
-          <w:sz w:val="24"/>
-          <w:szCs w:val="24"/>
-          <w:rtl/>
-        </w:rPr>
-      </w:pPr>
-      <w:r>
-        <w:rPr>
-          <w:rFonts w:hint="cs"/>
-          <w:sz w:val="24"/>
-          <w:szCs w:val="24"/>
-          <w:rtl/>
-        </w:rPr>
-        <w:t xml:space="preserve">מאמן </w:t>
-      </w:r>
-    </w:p>
-    <w:p>
-      <w:pPr>
-        <w:rPr>
-          <w:b/>
-          <w:bCs/>
-          <w:sz w:val="24"/>
-          <w:szCs w:val="24"/>
-          <w:rtl/>
-        </w:rPr>
-      </w:pPr>
-      <w:r>
-        <w:rPr>
-          <w:rFonts w:hint="cs"/>
-          <w:b/>
-          <w:bCs/>
-          <w:sz w:val="24"/>
-          <w:szCs w:val="24"/>
-          <w:rtl/>
-        </w:rPr>
-        <w:t>דברים שאפשר להוסיף ולעשות מעבר:</w:t>
-      </w:r>
-    </w:p>
-    <w:p>
-      <w:pPr>
-        <w:pStyle w:val="ListParagraph"/>
-        <w:numPr>
-          <w:ilvl w:val="0"/>
-          <w:numId w:val="2"/>
-        </w:numPr>
-        <w:rPr>
-          <w:sz w:val="24"/>
-          <w:szCs w:val="24"/>
-        </w:rPr>
-      </w:pPr>
-      <w:r>
-        <w:rPr>
-          <w:rFonts w:hint="cs"/>
-          <w:sz w:val="24"/>
-          <w:szCs w:val="24"/>
-          <w:rtl/>
-        </w:rPr>
-        <w:t xml:space="preserve">תיאום אימון\ אימון ניסיון\ </w:t>
-      </w:r>
-      <w:r>
-        <w:rPr>
-          <w:rFonts w:hint="cs"/>
-          <w:sz w:val="24"/>
-          <w:szCs w:val="24"/>
-          <w:rtl/>
-        </w:rPr>
-        <w:t>אוריינטצי</w:t>
-      </w:r>
-      <w:r>
-        <w:rPr>
-          <w:rFonts w:hint="eastAsia"/>
-          <w:sz w:val="24"/>
-          <w:szCs w:val="24"/>
-          <w:rtl/>
-        </w:rPr>
-        <w:t>ה</w:t>
-      </w:r>
-      <w:r>
-        <w:rPr>
-          <w:rFonts w:hint="cs"/>
-          <w:sz w:val="24"/>
-          <w:szCs w:val="24"/>
-          <w:rtl/>
-        </w:rPr>
-        <w:t xml:space="preserve"> </w:t>
-      </w:r>
-    </w:p>
-    <w:p>
-      <w:pPr>
-        <w:pStyle w:val="ListParagraph"/>
-        <w:numPr>
-          <w:ilvl w:val="0"/>
-          <w:numId w:val="2"/>
-        </w:numPr>
-        <w:rPr>
-          <w:sz w:val="24"/>
-          <w:szCs w:val="24"/>
-        </w:rPr>
-      </w:pPr>
-      <w:r>
-        <w:rPr>
-          <w:rFonts w:hint="cs"/>
-          <w:sz w:val="24"/>
-          <w:szCs w:val="24"/>
-          <w:rtl/>
-        </w:rPr>
-        <w:t xml:space="preserve">לוז אימונים ללקוח </w:t>
-      </w:r>
-    </w:p>
-    <w:p>
-      <w:pPr>
-        <w:rPr>
-          <w:b/>
-          <w:bCs/>
-          <w:sz w:val="24"/>
-          <w:szCs w:val="24"/>
-        </w:rPr>
-      </w:pPr>
-      <w:r>
-        <w:rPr>
-          <w:b/>
-          <w:bCs/>
-          <w:sz w:val="24"/>
-          <w:szCs w:val="24"/>
-        </w:rPr>
-        <w:t>Join</w:t>
-      </w:r>
-    </w:p>
-    <w:p>
-      <w:pPr>
-        <w:pStyle w:val="ListParagraph"/>
-        <w:numPr>
-          <w:ilvl w:val="0"/>
-          <w:numId w:val="2"/>
-        </w:numPr>
-        <w:rPr>
-          <w:sz w:val="24"/>
-          <w:szCs w:val="24"/>
-        </w:rPr>
-      </w:pPr>
-      <w:r>
-        <w:rPr>
-          <w:rFonts w:hint="cs"/>
-          <w:sz w:val="24"/>
-          <w:szCs w:val="24"/>
-          <w:rtl/>
-        </w:rPr>
-        <w:t xml:space="preserve">טבלת אימון\מאמן </w:t>
-      </w:r>
-      <w:r>
-        <w:rPr>
-          <w:sz w:val="24"/>
-          <w:szCs w:val="24"/>
-          <w:rtl/>
-        </w:rPr>
-        <w:t>–</w:t>
-      </w:r>
-      <w:r>
-        <w:rPr>
-          <w:rFonts w:hint="cs"/>
-          <w:sz w:val="24"/>
-          <w:szCs w:val="24"/>
-          <w:rtl/>
-        </w:rPr>
-        <w:t xml:space="preserve"> טבלת אימון\ קלוריות </w:t>
-      </w:r>
-      <w:r>
-        <w:rPr>
-          <w:sz w:val="24"/>
-          <w:szCs w:val="24"/>
-          <w:rtl/>
-        </w:rPr>
-        <w:t>–</w:t>
-      </w:r>
-      <w:r>
-        <w:rPr>
-          <w:rFonts w:hint="cs"/>
-          <w:sz w:val="24"/>
-          <w:szCs w:val="24"/>
-          <w:rtl/>
-        </w:rPr>
-        <w:t xml:space="preserve"> טבלת אימון\ מש</w:t>
-      </w:r>
-      <w:r>
-        <w:rPr>
-          <w:rFonts w:hint="cs"/>
-          <w:sz w:val="24"/>
-          <w:szCs w:val="24"/>
-          <w:rtl/>
-        </w:rPr>
-        <w:t xml:space="preserve">ך </w:t>
-      </w:r>
-      <w:r>
-        <w:rPr>
-          <w:sz w:val="24"/>
-          <w:szCs w:val="24"/>
-          <w:rtl/>
-        </w:rPr>
-        <w:t>–</w:t>
-      </w:r>
-      <w:r>
-        <w:rPr>
-          <w:rFonts w:hint="cs"/>
-          <w:sz w:val="24"/>
-          <w:szCs w:val="24"/>
-          <w:rtl/>
-        </w:rPr>
-        <w:t xml:space="preserve"> טבלת אימון\ שעה </w:t>
-      </w:r>
-      <w:r>
-        <w:rPr>
-          <w:sz w:val="24"/>
-          <w:szCs w:val="24"/>
-          <w:rtl/>
-        </w:rPr>
-        <w:t>–</w:t>
-      </w:r>
-      <w:r>
-        <w:rPr>
-          <w:rFonts w:hint="cs"/>
-          <w:sz w:val="24"/>
-          <w:szCs w:val="24"/>
-          <w:rtl/>
-        </w:rPr>
-        <w:t xml:space="preserve"> טבלת אימון\ סניף</w:t>
-      </w:r>
-    </w:p>
-    <w:p>
-      <w:pPr>
-        <w:rPr>
-          <w:sz w:val="24"/>
-          <w:szCs w:val="24"/>
-          <w:rtl/>
-        </w:rPr>
-      </w:pPr>
-    </w:p>
-    <w:p>
-      <w:pPr>
-        <w:rPr>
-          <w:b/>
-          <w:bCs/>
-          <w:sz w:val="24"/>
-          <w:szCs w:val="24"/>
-          <w:rtl/>
-        </w:rPr>
-      </w:pPr>
-      <w:r>
-        <w:rPr>
-          <w:rFonts w:hint="cs"/>
-          <w:b/>
-          <w:bCs/>
-          <w:sz w:val="24"/>
-          <w:szCs w:val="24"/>
-          <w:rtl/>
-        </w:rPr>
-        <w:t>פרמטרים של פילטר:</w:t>
-      </w:r>
-    </w:p>
-    <w:p>
-      <w:pPr>
-        <w:pStyle w:val="ListParagraph"/>
-        <w:numPr>
-          <w:ilvl w:val="0"/>
-          <w:numId w:val="2"/>
-        </w:numPr>
-        <w:rPr>
-          <w:sz w:val="24"/>
-          <w:szCs w:val="24"/>
-        </w:rPr>
-      </w:pPr>
-      <w:r>
-        <w:rPr>
-          <w:rFonts w:hint="cs"/>
-          <w:sz w:val="24"/>
-          <w:szCs w:val="24"/>
-          <w:rtl/>
-        </w:rPr>
-        <w:t xml:space="preserve">בכל קלאס נבחר שני </w:t>
-      </w:r>
-      <w:proofErr w:type="spellStart"/>
-      <w:r>
-        <w:rPr>
-          <w:rFonts w:hint="cs"/>
-          <w:sz w:val="24"/>
-          <w:szCs w:val="24"/>
-          <w:rtl/>
-        </w:rPr>
-        <w:t>ממברים</w:t>
-      </w:r>
-      <w:proofErr w:type="spellEnd"/>
-      <w:r>
-        <w:rPr>
-          <w:rFonts w:hint="cs"/>
-          <w:sz w:val="24"/>
-          <w:szCs w:val="24"/>
-          <w:rtl/>
-        </w:rPr>
-        <w:t xml:space="preserve"> </w:t>
+          <w:sz w:val="24"/>
+          <w:szCs w:val="24"/>
+        </w:rPr>
+      </w:pPr>
+      <w:r>
+        <w:rPr>
+          <w:rFonts w:hint="cs"/>
+          <w:sz w:val="24"/>
+          <w:szCs w:val="24"/>
+          <w:rtl/>
+        </w:rPr>
+        <w:t xml:space="preserve">בכל קלאס נבחר שני ממברים </w:t>
       </w:r>
     </w:p>
     <w:p>

</xml_diff>